<commit_message>
Sync changes from Private to Public 1_21
</commit_message>
<xml_diff>
--- a/PowerShell/AutomationExamples/MigrationWiz/AutomatedFileServerToOD4BMigration/AutomatedFileServerToOD4BMigration.docx
+++ b/PowerShell/AutomationExamples/MigrationWiz/AutomatedFileServerToOD4BMigration/AutomatedFileServerToOD4BMigration.docx
@@ -1208,6 +1208,12 @@
         <w:ind w:left="1080"/>
       </w:pPr>
       <w:r>
+        <w:t xml:space="preserve">OneDrive Pro for Business </w:t>
+      </w:r>
+      <w:r>
+        <w:t xml:space="preserve"> or </w:t>
+      </w:r>
+      <w:r>
         <w:t>OneDrive Pro for Business v2</w:t>
       </w:r>
     </w:p>
@@ -1278,8 +1284,6 @@
       <w:pPr>
         <w:pStyle w:val="ListNumber"/>
       </w:pPr>
-      <w:bookmarkStart w:id="3" w:name="_GoBack"/>
-      <w:bookmarkEnd w:id="3"/>
       <w:r>
         <w:t>Open the BitTitan Command Shell.</w:t>
       </w:r>
@@ -1524,32 +1528,32 @@
       <w:pPr>
         <w:pStyle w:val="Heading1"/>
       </w:pPr>
-      <w:bookmarkStart w:id="4" w:name="_Toc529957356"/>
+      <w:bookmarkStart w:id="3" w:name="_Toc529957356"/>
       <w:r>
         <w:t>Input</w:t>
       </w:r>
       <w:r>
         <w:t>s and OutPUTS</w:t>
       </w:r>
+      <w:bookmarkEnd w:id="3"/>
+    </w:p>
+    <w:p>
+      <w:pPr>
+        <w:pStyle w:val="Paragraph"/>
+        <w:rPr>
+          <w:lang w:bidi="ar-SA"/>
+        </w:rPr>
+      </w:pPr>
+    </w:p>
+    <w:p>
+      <w:pPr>
+        <w:pStyle w:val="Heading2"/>
+      </w:pPr>
+      <w:bookmarkStart w:id="4" w:name="_Toc529957357"/>
+      <w:r>
+        <w:t>Upload-UW_FileServerToAzureBlobContainer.ps1</w:t>
+      </w:r>
       <w:bookmarkEnd w:id="4"/>
-    </w:p>
-    <w:p>
-      <w:pPr>
-        <w:pStyle w:val="Paragraph"/>
-        <w:rPr>
-          <w:lang w:bidi="ar-SA"/>
-        </w:rPr>
-      </w:pPr>
-    </w:p>
-    <w:p>
-      <w:pPr>
-        <w:pStyle w:val="Heading2"/>
-      </w:pPr>
-      <w:bookmarkStart w:id="5" w:name="_Toc529957357"/>
-      <w:r>
-        <w:t>Upload-UW_FileServerToAzureBlobContainer.ps1</w:t>
-      </w:r>
-      <w:bookmarkEnd w:id="5"/>
     </w:p>
     <w:p>
       <w:pPr>
@@ -3500,14 +3504,14 @@
       <w:pPr>
         <w:pStyle w:val="Heading2"/>
       </w:pPr>
-      <w:bookmarkStart w:id="6" w:name="_Toc529957358"/>
+      <w:bookmarkStart w:id="5" w:name="_Toc529957358"/>
       <w:r>
         <w:t>Create-MW_AzureBlobContainerToOD4B</w:t>
       </w:r>
       <w:r>
         <w:t>.ps1</w:t>
       </w:r>
-      <w:bookmarkEnd w:id="6"/>
+      <w:bookmarkEnd w:id="5"/>
     </w:p>
     <w:p>
       <w:pPr>
@@ -3769,21 +3773,65 @@
         <w:rPr>
           <w:lang w:bidi="ar-SA"/>
         </w:rPr>
-        <w:t xml:space="preserve"> endpoint and a destination OneDrive For Business v2 endpoint (</w:t>
+        <w:t xml:space="preserve"> endpoint and </w:t>
+      </w:r>
+      <w:r>
+        <w:rPr>
+          <w:lang w:bidi="ar-SA"/>
+        </w:rPr>
+        <w:t xml:space="preserve">to choose between </w:t>
+      </w:r>
+      <w:r>
+        <w:rPr>
+          <w:lang w:bidi="ar-SA"/>
+        </w:rPr>
+        <w:t xml:space="preserve">a destination </w:t>
+      </w:r>
+      <w:r>
+        <w:rPr>
+          <w:lang w:bidi="ar-SA"/>
+        </w:rPr>
+        <w:t>OneDrive For Business endpoint (</w:t>
       </w:r>
       <w:r>
         <w:rPr>
           <w:i/>
           <w:lang w:bidi="ar-SA"/>
         </w:rPr>
-        <w:t>OneDriveProAPI</w:t>
-      </w:r>
-      <w:r>
-        <w:rPr>
-          <w:lang w:bidi="ar-SA"/>
-        </w:rPr>
-        <w:t>):</w:t>
-      </w:r>
+        <w:t>OneDrivePro</w:t>
+      </w:r>
+      <w:r>
+        <w:rPr>
+          <w:lang w:bidi="ar-SA"/>
+        </w:rPr>
+        <w:t xml:space="preserve">) or </w:t>
+      </w:r>
+      <w:hyperlink r:id="rId37" w:history="1">
+        <w:r>
+          <w:rPr>
+            <w:rStyle w:val="Hyperlink"/>
+            <w:lang w:bidi="ar-SA"/>
+          </w:rPr>
+          <w:t>OneDrive For Business v2 endpoint (</w:t>
+        </w:r>
+        <w:r>
+          <w:rPr>
+            <w:rStyle w:val="Hyperlink"/>
+            <w:i/>
+            <w:lang w:bidi="ar-SA"/>
+          </w:rPr>
+          <w:t>OneDriveProAPI</w:t>
+        </w:r>
+        <w:r>
+          <w:rPr>
+            <w:rStyle w:val="Hyperlink"/>
+            <w:lang w:bidi="ar-SA"/>
+          </w:rPr>
+          <w:t>):</w:t>
+        </w:r>
+      </w:hyperlink>
+      <w:bookmarkStart w:id="6" w:name="_GoBack"/>
+      <w:bookmarkEnd w:id="6"/>
     </w:p>
     <w:p>
       <w:pPr>
@@ -3801,10 +3849,10 @@
         </w:rPr>
         <w:lastRenderedPageBreak/>
         <w:drawing>
-          <wp:inline distT="0" distB="0" distL="0" distR="0" wp14:anchorId="5052B4C5" wp14:editId="0FEDDBD6">
-            <wp:extent cx="4810125" cy="2686050"/>
-            <wp:effectExtent l="0" t="0" r="9525" b="0"/>
-            <wp:docPr id="57" name="Picture 57"/>
+          <wp:inline distT="0" distB="0" distL="0" distR="0" wp14:anchorId="2EB476B5" wp14:editId="18616D40">
+            <wp:extent cx="5943600" cy="2468880"/>
+            <wp:effectExtent l="0" t="0" r="0" b="7620"/>
+            <wp:docPr id="5" name="Picture 5"/>
             <wp:cNvGraphicFramePr>
               <a:graphicFrameLocks xmlns:a="http://schemas.openxmlformats.org/drawingml/2006/main" noChangeAspect="1"/>
             </wp:cNvGraphicFramePr>
@@ -3812,23 +3860,36 @@
               <a:graphicData uri="http://schemas.openxmlformats.org/drawingml/2006/picture">
                 <pic:pic xmlns:pic="http://schemas.openxmlformats.org/drawingml/2006/picture">
                   <pic:nvPicPr>
-                    <pic:cNvPr id="1" name=""/>
-                    <pic:cNvPicPr/>
+                    <pic:cNvPr id="0" name="Picture 1"/>
+                    <pic:cNvPicPr>
+                      <a:picLocks noChangeAspect="1" noChangeArrowheads="1"/>
+                    </pic:cNvPicPr>
                   </pic:nvPicPr>
                   <pic:blipFill>
-                    <a:blip r:embed="rId37"/>
+                    <a:blip r:embed="rId38">
+                      <a:extLst>
+                        <a:ext uri="{28A0092B-C50C-407E-A947-70E740481C1C}">
+                          <a14:useLocalDpi xmlns:a14="http://schemas.microsoft.com/office/drawing/2010/main" val="0"/>
+                        </a:ext>
+                      </a:extLst>
+                    </a:blip>
+                    <a:srcRect/>
                     <a:stretch>
                       <a:fillRect/>
                     </a:stretch>
                   </pic:blipFill>
-                  <pic:spPr>
+                  <pic:spPr bwMode="auto">
                     <a:xfrm>
                       <a:off x="0" y="0"/>
-                      <a:ext cx="4810125" cy="2686050"/>
+                      <a:ext cx="5943600" cy="2468880"/>
                     </a:xfrm>
                     <a:prstGeom prst="rect">
                       <a:avLst/>
                     </a:prstGeom>
+                    <a:noFill/>
+                    <a:ln>
+                      <a:noFill/>
+                    </a:ln>
                   </pic:spPr>
                 </pic:pic>
               </a:graphicData>
@@ -3849,7 +3910,32 @@
         <w:rPr>
           <w:lang w:bidi="ar-SA"/>
         </w:rPr>
-        <w:t xml:space="preserve">With the Office 365 global admin credentials stored in the </w:t>
+        <w:t>With the Office 365 global admin credentials stored in the</w:t>
+      </w:r>
+      <w:r>
+        <w:rPr>
+          <w:lang w:bidi="ar-SA"/>
+        </w:rPr>
+        <w:t xml:space="preserve"> </w:t>
+      </w:r>
+      <w:r>
+        <w:rPr>
+          <w:i/>
+          <w:lang w:bidi="ar-SA"/>
+        </w:rPr>
+        <w:t>OneDrivePro</w:t>
+      </w:r>
+      <w:r>
+        <w:rPr>
+          <w:lang w:bidi="ar-SA"/>
+        </w:rPr>
+        <w:t xml:space="preserve"> </w:t>
+      </w:r>
+      <w:r>
+        <w:rPr>
+          <w:lang w:bidi="ar-SA"/>
+        </w:rPr>
+        <w:t xml:space="preserve">or </w:t>
       </w:r>
       <w:r>
         <w:rPr>
@@ -3926,7 +4012,7 @@
                     <pic:cNvPicPr/>
                   </pic:nvPicPr>
                   <pic:blipFill>
-                    <a:blip r:embed="rId38"/>
+                    <a:blip r:embed="rId39"/>
                     <a:stretch>
                       <a:fillRect/>
                     </a:stretch>
@@ -4007,7 +4093,7 @@
                     </pic:cNvPicPr>
                   </pic:nvPicPr>
                   <pic:blipFill>
-                    <a:blip r:embed="rId39">
+                    <a:blip r:embed="rId40">
                       <a:extLst>
                         <a:ext uri="{28A0092B-C50C-407E-A947-70E740481C1C}">
                           <a14:useLocalDpi xmlns:a14="http://schemas.microsoft.com/office/drawing/2010/main" val="0"/>
@@ -4076,7 +4162,6 @@
           <w:noProof/>
           <w:lang w:bidi="ar-SA"/>
         </w:rPr>
-        <w:lastRenderedPageBreak/>
         <w:drawing>
           <wp:inline distT="0" distB="0" distL="0" distR="0" wp14:anchorId="22E36FCA" wp14:editId="0BB2B08B">
             <wp:extent cx="5438775" cy="1257300"/>
@@ -4138,6 +4223,7 @@
           <w:noProof/>
           <w:lang w:bidi="ar-SA"/>
         </w:rPr>
+        <w:lastRenderedPageBreak/>
         <w:drawing>
           <wp:inline distT="0" distB="0" distL="0" distR="0" wp14:anchorId="79B481DE" wp14:editId="3A0CC03F">
             <wp:extent cx="3705225" cy="1162050"/>
@@ -4156,7 +4242,7 @@
                     </pic:cNvPicPr>
                   </pic:nvPicPr>
                   <pic:blipFill>
-                    <a:blip r:embed="rId40">
+                    <a:blip r:embed="rId41">
                       <a:extLst>
                         <a:ext uri="{28A0092B-C50C-407E-A947-70E740481C1C}">
                           <a14:useLocalDpi xmlns:a14="http://schemas.microsoft.com/office/drawing/2010/main" val="0"/>
@@ -4263,7 +4349,7 @@
                     <pic:cNvPicPr/>
                   </pic:nvPicPr>
                   <pic:blipFill>
-                    <a:blip r:embed="rId41"/>
+                    <a:blip r:embed="rId42"/>
                     <a:stretch>
                       <a:fillRect/>
                     </a:stretch>
@@ -4324,7 +4410,7 @@
                     <pic:cNvPicPr/>
                   </pic:nvPicPr>
                   <pic:blipFill>
-                    <a:blip r:embed="rId42"/>
+                    <a:blip r:embed="rId43"/>
                     <a:stretch>
                       <a:fillRect/>
                     </a:stretch>
@@ -4367,7 +4453,6 @@
         <w:rPr>
           <w:lang w:bidi="ar-SA"/>
         </w:rPr>
-        <w:lastRenderedPageBreak/>
         <w:t>And press any key to continue with the script execution:</w:t>
       </w:r>
     </w:p>
@@ -4389,196 +4474,6 @@
             <wp:extent cx="5476875" cy="161925"/>
             <wp:effectExtent l="0" t="0" r="9525" b="9525"/>
             <wp:docPr id="6" name="Picture 6"/>
-            <wp:cNvGraphicFramePr>
-              <a:graphicFrameLocks xmlns:a="http://schemas.openxmlformats.org/drawingml/2006/main" noChangeAspect="1"/>
-            </wp:cNvGraphicFramePr>
-            <a:graphic xmlns:a="http://schemas.openxmlformats.org/drawingml/2006/main">
-              <a:graphicData uri="http://schemas.openxmlformats.org/drawingml/2006/picture">
-                <pic:pic xmlns:pic="http://schemas.openxmlformats.org/drawingml/2006/picture">
-                  <pic:nvPicPr>
-                    <pic:cNvPr id="1" name=""/>
-                    <pic:cNvPicPr/>
-                  </pic:nvPicPr>
-                  <pic:blipFill>
-                    <a:blip r:embed="rId43"/>
-                    <a:stretch>
-                      <a:fillRect/>
-                    </a:stretch>
-                  </pic:blipFill>
-                  <pic:spPr>
-                    <a:xfrm>
-                      <a:off x="0" y="0"/>
-                      <a:ext cx="5476875" cy="161925"/>
-                    </a:xfrm>
-                    <a:prstGeom prst="rect">
-                      <a:avLst/>
-                    </a:prstGeom>
-                  </pic:spPr>
-                </pic:pic>
-              </a:graphicData>
-            </a:graphic>
-          </wp:inline>
-        </w:drawing>
-      </w:r>
-    </w:p>
-    <w:p>
-      <w:pPr>
-        <w:pStyle w:val="Paragraph"/>
-        <w:ind w:left="360"/>
-        <w:rPr>
-          <w:lang w:bidi="ar-SA"/>
-        </w:rPr>
-      </w:pPr>
-      <w:r>
-        <w:rPr>
-          <w:lang w:bidi="ar-SA"/>
-        </w:rPr>
-        <w:t xml:space="preserve">The script creates a MigrationWiz document project with the source </w:t>
-      </w:r>
-      <w:r>
-        <w:rPr>
-          <w:i/>
-          <w:lang w:bidi="ar-SA"/>
-        </w:rPr>
-        <w:t>AzureFileSystem</w:t>
-      </w:r>
-      <w:r>
-        <w:rPr>
-          <w:lang w:bidi="ar-SA"/>
-        </w:rPr>
-        <w:t xml:space="preserve"> endpoint and the destination </w:t>
-      </w:r>
-      <w:r>
-        <w:rPr>
-          <w:i/>
-          <w:lang w:bidi="ar-SA"/>
-        </w:rPr>
-        <w:t>OneDriveProAPI</w:t>
-      </w:r>
-      <w:r>
-        <w:rPr>
-          <w:lang w:bidi="ar-SA"/>
-        </w:rPr>
-        <w:t xml:space="preserve"> endpoint, adds the project advanced options:</w:t>
-      </w:r>
-    </w:p>
-    <w:p>
-      <w:pPr>
-        <w:pStyle w:val="Paragraph"/>
-        <w:numPr>
-          <w:ilvl w:val="0"/>
-          <w:numId w:val="44"/>
-        </w:numPr>
-        <w:ind w:left="1080"/>
-        <w:rPr>
-          <w:lang w:bidi="ar-SA"/>
-        </w:rPr>
-      </w:pPr>
-      <w:r>
-        <w:rPr>
-          <w:b/>
-          <w:lang w:bidi="ar-SA"/>
-        </w:rPr>
-        <w:t>InitializationTimeout=28800000</w:t>
-      </w:r>
-      <w:r>
-        <w:rPr>
-          <w:lang w:bidi="ar-SA"/>
-        </w:rPr>
-        <w:t xml:space="preserve"> </w:t>
-      </w:r>
-      <w:r>
-        <w:rPr>
-          <w:lang w:bidi="ar-SA"/>
-        </w:rPr>
-        <w:t xml:space="preserve">– to </w:t>
-      </w:r>
-      <w:r>
-        <w:t>increase the timeout to 8 hours.</w:t>
-      </w:r>
-    </w:p>
-    <w:p>
-      <w:pPr>
-        <w:pStyle w:val="Paragraph"/>
-        <w:numPr>
-          <w:ilvl w:val="0"/>
-          <w:numId w:val="44"/>
-        </w:numPr>
-        <w:ind w:left="1080"/>
-        <w:rPr>
-          <w:lang w:bidi="ar-SA"/>
-        </w:rPr>
-      </w:pPr>
-      <w:r>
-        <w:rPr>
-          <w:b/>
-          <w:lang w:bidi="ar-SA"/>
-        </w:rPr>
-        <w:t>RenameConflictingFiles=1</w:t>
-      </w:r>
-      <w:r>
-        <w:rPr>
-          <w:lang w:bidi="ar-SA"/>
-        </w:rPr>
-        <w:t xml:space="preserve"> </w:t>
-      </w:r>
-      <w:r>
-        <w:rPr>
-          <w:lang w:bidi="ar-SA"/>
-        </w:rPr>
-        <w:t>– to</w:t>
-      </w:r>
-      <w:r>
-        <w:t> automatically rename the files that have the same name.</w:t>
-      </w:r>
-    </w:p>
-    <w:p>
-      <w:pPr>
-        <w:pStyle w:val="Paragraph"/>
-        <w:numPr>
-          <w:ilvl w:val="0"/>
-          <w:numId w:val="44"/>
-        </w:numPr>
-        <w:ind w:left="1080"/>
-        <w:rPr>
-          <w:lang w:bidi="ar-SA"/>
-        </w:rPr>
-      </w:pPr>
-      <w:r>
-        <w:rPr>
-          <w:b/>
-          <w:lang w:bidi="ar-SA"/>
-        </w:rPr>
-        <w:t>IncreasePathLengthLimit=1</w:t>
-      </w:r>
-      <w:r>
-        <w:rPr>
-          <w:lang w:bidi="ar-SA"/>
-        </w:rPr>
-        <w:t xml:space="preserve"> – to </w:t>
-      </w:r>
-      <w:r>
-        <w:t>support file path names with up to 400 characters.</w:t>
-      </w:r>
-    </w:p>
-    <w:p>
-      <w:pPr>
-        <w:pStyle w:val="Paragraph"/>
-        <w:ind w:left="360"/>
-        <w:rPr>
-          <w:lang w:bidi="ar-SA"/>
-        </w:rPr>
-      </w:pPr>
-      <w:r>
-        <w:rPr>
-          <w:noProof/>
-          <w:lang w:bidi="ar-SA"/>
-        </w:rPr>
-        <w:drawing>
-          <wp:inline distT="0" distB="0" distL="0" distR="0" wp14:anchorId="197E92EC" wp14:editId="257D243F">
-            <wp:extent cx="5943600" cy="869315"/>
-            <wp:effectExtent l="0" t="0" r="0" b="6985"/>
-            <wp:docPr id="85" name="Picture 85"/>
             <wp:cNvGraphicFramePr>
               <a:graphicFrameLocks xmlns:a="http://schemas.openxmlformats.org/drawingml/2006/main" noChangeAspect="1"/>
             </wp:cNvGraphicFramePr>
@@ -4598,6 +4493,197 @@
                   <pic:spPr>
                     <a:xfrm>
                       <a:off x="0" y="0"/>
+                      <a:ext cx="5476875" cy="161925"/>
+                    </a:xfrm>
+                    <a:prstGeom prst="rect">
+                      <a:avLst/>
+                    </a:prstGeom>
+                  </pic:spPr>
+                </pic:pic>
+              </a:graphicData>
+            </a:graphic>
+          </wp:inline>
+        </w:drawing>
+      </w:r>
+    </w:p>
+    <w:p>
+      <w:pPr>
+        <w:pStyle w:val="Paragraph"/>
+        <w:ind w:left="360"/>
+        <w:rPr>
+          <w:lang w:bidi="ar-SA"/>
+        </w:rPr>
+      </w:pPr>
+      <w:r>
+        <w:rPr>
+          <w:lang w:bidi="ar-SA"/>
+        </w:rPr>
+        <w:t xml:space="preserve">The script creates a MigrationWiz document project with the source </w:t>
+      </w:r>
+      <w:r>
+        <w:rPr>
+          <w:i/>
+          <w:lang w:bidi="ar-SA"/>
+        </w:rPr>
+        <w:t>AzureFileSystem</w:t>
+      </w:r>
+      <w:r>
+        <w:rPr>
+          <w:lang w:bidi="ar-SA"/>
+        </w:rPr>
+        <w:t xml:space="preserve"> endpoint and the destination </w:t>
+      </w:r>
+      <w:r>
+        <w:rPr>
+          <w:i/>
+          <w:lang w:bidi="ar-SA"/>
+        </w:rPr>
+        <w:t>OneDriveProAPI</w:t>
+      </w:r>
+      <w:r>
+        <w:rPr>
+          <w:lang w:bidi="ar-SA"/>
+        </w:rPr>
+        <w:t xml:space="preserve"> endpoint, adds the project advanced options:</w:t>
+      </w:r>
+    </w:p>
+    <w:p>
+      <w:pPr>
+        <w:pStyle w:val="Paragraph"/>
+        <w:numPr>
+          <w:ilvl w:val="0"/>
+          <w:numId w:val="44"/>
+        </w:numPr>
+        <w:ind w:left="1080"/>
+        <w:rPr>
+          <w:lang w:bidi="ar-SA"/>
+        </w:rPr>
+      </w:pPr>
+      <w:r>
+        <w:rPr>
+          <w:b/>
+          <w:lang w:bidi="ar-SA"/>
+        </w:rPr>
+        <w:t>InitializationTimeout=28800000</w:t>
+      </w:r>
+      <w:r>
+        <w:rPr>
+          <w:lang w:bidi="ar-SA"/>
+        </w:rPr>
+        <w:t xml:space="preserve"> </w:t>
+      </w:r>
+      <w:r>
+        <w:rPr>
+          <w:lang w:bidi="ar-SA"/>
+        </w:rPr>
+        <w:t xml:space="preserve">– to </w:t>
+      </w:r>
+      <w:r>
+        <w:t>increase the timeout to 8 hours.</w:t>
+      </w:r>
+    </w:p>
+    <w:p>
+      <w:pPr>
+        <w:pStyle w:val="Paragraph"/>
+        <w:numPr>
+          <w:ilvl w:val="0"/>
+          <w:numId w:val="44"/>
+        </w:numPr>
+        <w:ind w:left="1080"/>
+        <w:rPr>
+          <w:lang w:bidi="ar-SA"/>
+        </w:rPr>
+      </w:pPr>
+      <w:r>
+        <w:rPr>
+          <w:b/>
+          <w:lang w:bidi="ar-SA"/>
+        </w:rPr>
+        <w:t>RenameConflictingFiles=1</w:t>
+      </w:r>
+      <w:r>
+        <w:rPr>
+          <w:lang w:bidi="ar-SA"/>
+        </w:rPr>
+        <w:t xml:space="preserve"> </w:t>
+      </w:r>
+      <w:r>
+        <w:rPr>
+          <w:lang w:bidi="ar-SA"/>
+        </w:rPr>
+        <w:t>– to</w:t>
+      </w:r>
+      <w:r>
+        <w:t> automatically rename the files that have the same name.</w:t>
+      </w:r>
+    </w:p>
+    <w:p>
+      <w:pPr>
+        <w:pStyle w:val="Paragraph"/>
+        <w:numPr>
+          <w:ilvl w:val="0"/>
+          <w:numId w:val="44"/>
+        </w:numPr>
+        <w:ind w:left="1080"/>
+        <w:rPr>
+          <w:lang w:bidi="ar-SA"/>
+        </w:rPr>
+      </w:pPr>
+      <w:r>
+        <w:rPr>
+          <w:b/>
+          <w:lang w:bidi="ar-SA"/>
+        </w:rPr>
+        <w:t>IncreasePathLengthLimit=1</w:t>
+      </w:r>
+      <w:r>
+        <w:rPr>
+          <w:lang w:bidi="ar-SA"/>
+        </w:rPr>
+        <w:t xml:space="preserve"> – to </w:t>
+      </w:r>
+      <w:r>
+        <w:t>support file path names with up to 400 characters.</w:t>
+      </w:r>
+    </w:p>
+    <w:p>
+      <w:pPr>
+        <w:pStyle w:val="Paragraph"/>
+        <w:ind w:left="360"/>
+        <w:rPr>
+          <w:lang w:bidi="ar-SA"/>
+        </w:rPr>
+      </w:pPr>
+      <w:r>
+        <w:rPr>
+          <w:noProof/>
+          <w:lang w:bidi="ar-SA"/>
+        </w:rPr>
+        <w:lastRenderedPageBreak/>
+        <w:drawing>
+          <wp:inline distT="0" distB="0" distL="0" distR="0" wp14:anchorId="197E92EC" wp14:editId="257D243F">
+            <wp:extent cx="5943600" cy="869315"/>
+            <wp:effectExtent l="0" t="0" r="0" b="6985"/>
+            <wp:docPr id="85" name="Picture 85"/>
+            <wp:cNvGraphicFramePr>
+              <a:graphicFrameLocks xmlns:a="http://schemas.openxmlformats.org/drawingml/2006/main" noChangeAspect="1"/>
+            </wp:cNvGraphicFramePr>
+            <a:graphic xmlns:a="http://schemas.openxmlformats.org/drawingml/2006/main">
+              <a:graphicData uri="http://schemas.openxmlformats.org/drawingml/2006/picture">
+                <pic:pic xmlns:pic="http://schemas.openxmlformats.org/drawingml/2006/picture">
+                  <pic:nvPicPr>
+                    <pic:cNvPr id="1" name=""/>
+                    <pic:cNvPicPr/>
+                  </pic:nvPicPr>
+                  <pic:blipFill>
+                    <a:blip r:embed="rId45"/>
+                    <a:stretch>
+                      <a:fillRect/>
+                    </a:stretch>
+                  </pic:blipFill>
+                  <pic:spPr>
+                    <a:xfrm>
+                      <a:off x="0" y="0"/>
                       <a:ext cx="5943600" cy="869315"/>
                     </a:xfrm>
                     <a:prstGeom prst="rect">
@@ -4656,7 +4742,7 @@
                     <pic:cNvPicPr/>
                   </pic:nvPicPr>
                   <pic:blipFill>
-                    <a:blip r:embed="rId45"/>
+                    <a:blip r:embed="rId46"/>
                     <a:stretch>
                       <a:fillRect/>
                     </a:stretch>
@@ -4731,7 +4817,7 @@
                     <pic:cNvPicPr/>
                   </pic:nvPicPr>
                   <pic:blipFill>
-                    <a:blip r:embed="rId46"/>
+                    <a:blip r:embed="rId47"/>
                     <a:stretch>
                       <a:fillRect/>
                     </a:stretch>
@@ -4783,7 +4869,7 @@
                     <pic:cNvPicPr/>
                   </pic:nvPicPr>
                   <pic:blipFill>
-                    <a:blip r:embed="rId47"/>
+                    <a:blip r:embed="rId48"/>
                     <a:stretch>
                       <a:fillRect/>
                     </a:stretch>
@@ -4858,7 +4944,7 @@
                     <pic:cNvPicPr/>
                   </pic:nvPicPr>
                   <pic:blipFill>
-                    <a:blip r:embed="rId48"/>
+                    <a:blip r:embed="rId49"/>
                     <a:stretch>
                       <a:fillRect/>
                     </a:stretch>
@@ -4945,7 +5031,7 @@
                     <pic:cNvPicPr/>
                   </pic:nvPicPr>
                   <pic:blipFill>
-                    <a:blip r:embed="rId49"/>
+                    <a:blip r:embed="rId50"/>
                     <a:stretch>
                       <a:fillRect/>
                     </a:stretch>
@@ -5013,7 +5099,7 @@
                     </pic:cNvPicPr>
                   </pic:nvPicPr>
                   <pic:blipFill>
-                    <a:blip r:embed="rId50">
+                    <a:blip r:embed="rId51">
                       <a:extLst>
                         <a:ext uri="{28A0092B-C50C-407E-A947-70E740481C1C}">
                           <a14:useLocalDpi xmlns:a14="http://schemas.microsoft.com/office/drawing/2010/main" val="0"/>
@@ -5127,7 +5213,7 @@
                     <pic:cNvPicPr/>
                   </pic:nvPicPr>
                   <pic:blipFill>
-                    <a:blip r:embed="rId51"/>
+                    <a:blip r:embed="rId52"/>
                     <a:stretch>
                       <a:fillRect/>
                     </a:stretch>
@@ -5177,7 +5263,7 @@
                     <pic:cNvPicPr/>
                   </pic:nvPicPr>
                   <pic:blipFill>
-                    <a:blip r:embed="rId52"/>
+                    <a:blip r:embed="rId53"/>
                     <a:stretch>
                       <a:fillRect/>
                     </a:stretch>
@@ -5340,7 +5426,7 @@
       <w:r>
         <w:t xml:space="preserve">If not, purchase and </w:t>
       </w:r>
-      <w:hyperlink r:id="rId53" w:history="1">
+      <w:hyperlink r:id="rId54" w:history="1">
         <w:r>
           <w:rPr>
             <w:rStyle w:val="Hyperlink"/>
@@ -5387,7 +5473,7 @@
                     <pic:cNvPicPr/>
                   </pic:nvPicPr>
                   <pic:blipFill>
-                    <a:blip r:embed="rId54"/>
+                    <a:blip r:embed="rId55"/>
                     <a:stretch>
                       <a:fillRect/>
                     </a:stretch>
@@ -5605,7 +5691,7 @@
                     <pic:cNvPicPr/>
                   </pic:nvPicPr>
                   <pic:blipFill>
-                    <a:blip r:embed="rId55"/>
+                    <a:blip r:embed="rId56"/>
                     <a:stretch>
                       <a:fillRect/>
                     </a:stretch>
@@ -5681,7 +5767,7 @@
                     <pic:cNvPicPr/>
                   </pic:nvPicPr>
                   <pic:blipFill>
-                    <a:blip r:embed="rId56"/>
+                    <a:blip r:embed="rId57"/>
                     <a:stretch>
                       <a:fillRect/>
                     </a:stretch>
@@ -5756,7 +5842,7 @@
                     <pic:cNvPicPr/>
                   </pic:nvPicPr>
                   <pic:blipFill>
-                    <a:blip r:embed="rId57"/>
+                    <a:blip r:embed="rId58"/>
                     <a:stretch>
                       <a:fillRect/>
                     </a:stretch>
@@ -5916,134 +6002,6 @@
             <wp:extent cx="4829175" cy="1400175"/>
             <wp:effectExtent l="0" t="0" r="9525" b="9525"/>
             <wp:docPr id="15" name="Picture 15"/>
-            <wp:cNvGraphicFramePr>
-              <a:graphicFrameLocks xmlns:a="http://schemas.openxmlformats.org/drawingml/2006/main" noChangeAspect="1"/>
-            </wp:cNvGraphicFramePr>
-            <a:graphic xmlns:a="http://schemas.openxmlformats.org/drawingml/2006/main">
-              <a:graphicData uri="http://schemas.openxmlformats.org/drawingml/2006/picture">
-                <pic:pic xmlns:pic="http://schemas.openxmlformats.org/drawingml/2006/picture">
-                  <pic:nvPicPr>
-                    <pic:cNvPr id="1" name=""/>
-                    <pic:cNvPicPr/>
-                  </pic:nvPicPr>
-                  <pic:blipFill>
-                    <a:blip r:embed="rId58"/>
-                    <a:stretch>
-                      <a:fillRect/>
-                    </a:stretch>
-                  </pic:blipFill>
-                  <pic:spPr>
-                    <a:xfrm>
-                      <a:off x="0" y="0"/>
-                      <a:ext cx="4829175" cy="1400175"/>
-                    </a:xfrm>
-                    <a:prstGeom prst="rect">
-                      <a:avLst/>
-                    </a:prstGeom>
-                  </pic:spPr>
-                </pic:pic>
-              </a:graphicData>
-            </a:graphic>
-          </wp:inline>
-        </w:drawing>
-      </w:r>
-    </w:p>
-    <w:p>
-      <w:pPr>
-        <w:pStyle w:val="Paragraph"/>
-        <w:ind w:left="360"/>
-        <w:rPr>
-          <w:lang w:bidi="ar-SA"/>
-        </w:rPr>
-      </w:pPr>
-      <w:r>
-        <w:rPr>
-          <w:lang w:bidi="ar-SA"/>
-        </w:rPr>
-        <w:t>After that, select the type of migration pass you want to submit:</w:t>
-      </w:r>
-    </w:p>
-    <w:p>
-      <w:pPr>
-        <w:pStyle w:val="ListNumber"/>
-        <w:numPr>
-          <w:ilvl w:val="0"/>
-          <w:numId w:val="24"/>
-        </w:numPr>
-        <w:ind w:left="1080"/>
-      </w:pPr>
-      <w:r>
-        <w:t>Migration (including delta pass if previously migrated)</w:t>
-      </w:r>
-    </w:p>
-    <w:p>
-      <w:pPr>
-        <w:pStyle w:val="ListNumber"/>
-        <w:ind w:left="1080"/>
-      </w:pPr>
-      <w:r>
-        <w:t>Verify credentials</w:t>
-      </w:r>
-    </w:p>
-    <w:p>
-      <w:pPr>
-        <w:pStyle w:val="ListNumber"/>
-        <w:ind w:left="1080"/>
-      </w:pPr>
-      <w:r>
-        <w:t>Retry errors</w:t>
-      </w:r>
-    </w:p>
-    <w:p>
-      <w:pPr>
-        <w:pStyle w:val="ListNumber"/>
-        <w:ind w:left="1080"/>
-      </w:pPr>
-      <w:r>
-        <w:t>Trial migration</w:t>
-      </w:r>
-    </w:p>
-    <w:p>
-      <w:pPr>
-        <w:pStyle w:val="Paragraph"/>
-        <w:ind w:left="360"/>
-      </w:pPr>
-      <w:r>
-        <w:rPr>
-          <w:lang w:bidi="ar-SA"/>
-        </w:rPr>
-        <w:t xml:space="preserve">You can start with a </w:t>
-      </w:r>
-      <w:r>
-        <w:rPr>
-          <w:i/>
-          <w:lang w:bidi="ar-SA"/>
-        </w:rPr>
-        <w:t>Verify credentials</w:t>
-      </w:r>
-      <w:r>
-        <w:t xml:space="preserve">, </w:t>
-      </w:r>
-    </w:p>
-    <w:p>
-      <w:pPr>
-        <w:pStyle w:val="Paragraph"/>
-        <w:ind w:left="1440"/>
-        <w:rPr>
-          <w:lang w:bidi="ar-SA"/>
-        </w:rPr>
-      </w:pPr>
-      <w:r>
-        <w:rPr>
-          <w:noProof/>
-          <w:lang w:bidi="ar-SA"/>
-        </w:rPr>
-        <w:lastRenderedPageBreak/>
-        <w:drawing>
-          <wp:inline distT="0" distB="0" distL="0" distR="0" wp14:anchorId="4037E9F6" wp14:editId="3C174DAC">
-            <wp:extent cx="4105275" cy="923925"/>
-            <wp:effectExtent l="0" t="0" r="9525" b="9525"/>
-            <wp:docPr id="95" name="Picture 95"/>
             <wp:cNvGraphicFramePr>
               <a:graphicFrameLocks xmlns:a="http://schemas.openxmlformats.org/drawingml/2006/main" noChangeAspect="1"/>
             </wp:cNvGraphicFramePr>
@@ -6063,6 +6021,134 @@
                   <pic:spPr>
                     <a:xfrm>
                       <a:off x="0" y="0"/>
+                      <a:ext cx="4829175" cy="1400175"/>
+                    </a:xfrm>
+                    <a:prstGeom prst="rect">
+                      <a:avLst/>
+                    </a:prstGeom>
+                  </pic:spPr>
+                </pic:pic>
+              </a:graphicData>
+            </a:graphic>
+          </wp:inline>
+        </w:drawing>
+      </w:r>
+    </w:p>
+    <w:p>
+      <w:pPr>
+        <w:pStyle w:val="Paragraph"/>
+        <w:ind w:left="360"/>
+        <w:rPr>
+          <w:lang w:bidi="ar-SA"/>
+        </w:rPr>
+      </w:pPr>
+      <w:r>
+        <w:rPr>
+          <w:lang w:bidi="ar-SA"/>
+        </w:rPr>
+        <w:t>After that, select the type of migration pass you want to submit:</w:t>
+      </w:r>
+    </w:p>
+    <w:p>
+      <w:pPr>
+        <w:pStyle w:val="ListNumber"/>
+        <w:numPr>
+          <w:ilvl w:val="0"/>
+          <w:numId w:val="24"/>
+        </w:numPr>
+        <w:ind w:left="1080"/>
+      </w:pPr>
+      <w:r>
+        <w:t>Migration (including delta pass if previously migrated)</w:t>
+      </w:r>
+    </w:p>
+    <w:p>
+      <w:pPr>
+        <w:pStyle w:val="ListNumber"/>
+        <w:ind w:left="1080"/>
+      </w:pPr>
+      <w:r>
+        <w:t>Verify credentials</w:t>
+      </w:r>
+    </w:p>
+    <w:p>
+      <w:pPr>
+        <w:pStyle w:val="ListNumber"/>
+        <w:ind w:left="1080"/>
+      </w:pPr>
+      <w:r>
+        <w:t>Retry errors</w:t>
+      </w:r>
+    </w:p>
+    <w:p>
+      <w:pPr>
+        <w:pStyle w:val="ListNumber"/>
+        <w:ind w:left="1080"/>
+      </w:pPr>
+      <w:r>
+        <w:t>Trial migration</w:t>
+      </w:r>
+    </w:p>
+    <w:p>
+      <w:pPr>
+        <w:pStyle w:val="Paragraph"/>
+        <w:ind w:left="360"/>
+      </w:pPr>
+      <w:r>
+        <w:rPr>
+          <w:lang w:bidi="ar-SA"/>
+        </w:rPr>
+        <w:t xml:space="preserve">You can start with a </w:t>
+      </w:r>
+      <w:r>
+        <w:rPr>
+          <w:i/>
+          <w:lang w:bidi="ar-SA"/>
+        </w:rPr>
+        <w:t>Verify credentials</w:t>
+      </w:r>
+      <w:r>
+        <w:t xml:space="preserve">, </w:t>
+      </w:r>
+    </w:p>
+    <w:p>
+      <w:pPr>
+        <w:pStyle w:val="Paragraph"/>
+        <w:ind w:left="1440"/>
+        <w:rPr>
+          <w:lang w:bidi="ar-SA"/>
+        </w:rPr>
+      </w:pPr>
+      <w:r>
+        <w:rPr>
+          <w:noProof/>
+          <w:lang w:bidi="ar-SA"/>
+        </w:rPr>
+        <w:lastRenderedPageBreak/>
+        <w:drawing>
+          <wp:inline distT="0" distB="0" distL="0" distR="0" wp14:anchorId="4037E9F6" wp14:editId="3C174DAC">
+            <wp:extent cx="4105275" cy="923925"/>
+            <wp:effectExtent l="0" t="0" r="9525" b="9525"/>
+            <wp:docPr id="95" name="Picture 95"/>
+            <wp:cNvGraphicFramePr>
+              <a:graphicFrameLocks xmlns:a="http://schemas.openxmlformats.org/drawingml/2006/main" noChangeAspect="1"/>
+            </wp:cNvGraphicFramePr>
+            <a:graphic xmlns:a="http://schemas.openxmlformats.org/drawingml/2006/main">
+              <a:graphicData uri="http://schemas.openxmlformats.org/drawingml/2006/picture">
+                <pic:pic xmlns:pic="http://schemas.openxmlformats.org/drawingml/2006/picture">
+                  <pic:nvPicPr>
+                    <pic:cNvPr id="1" name=""/>
+                    <pic:cNvPicPr/>
+                  </pic:nvPicPr>
+                  <pic:blipFill>
+                    <a:blip r:embed="rId60"/>
+                    <a:stretch>
+                      <a:fillRect/>
+                    </a:stretch>
+                  </pic:blipFill>
+                  <pic:spPr>
+                    <a:xfrm>
+                      <a:off x="0" y="0"/>
                       <a:ext cx="4105275" cy="923925"/>
                     </a:xfrm>
                     <a:prstGeom prst="rect">
@@ -6121,7 +6207,7 @@
                     <pic:cNvPicPr/>
                   </pic:nvPicPr>
                   <pic:blipFill>
-                    <a:blip r:embed="rId60"/>
+                    <a:blip r:embed="rId61"/>
                     <a:stretch>
                       <a:fillRect/>
                     </a:stretch>
@@ -6195,7 +6281,7 @@
                     <pic:cNvPicPr/>
                   </pic:nvPicPr>
                   <pic:blipFill>
-                    <a:blip r:embed="rId61"/>
+                    <a:blip r:embed="rId62"/>
                     <a:stretch>
                       <a:fillRect/>
                     </a:stretch>
@@ -6270,7 +6356,7 @@
                     <pic:cNvPicPr/>
                   </pic:nvPicPr>
                   <pic:blipFill>
-                    <a:blip r:embed="rId62"/>
+                    <a:blip r:embed="rId63"/>
                     <a:stretch>
                       <a:fillRect/>
                     </a:stretch>
@@ -6346,8 +6432,8 @@
       </w:pPr>
     </w:p>
     <w:sectPr>
-      <w:footerReference w:type="default" r:id="rId63"/>
-      <w:headerReference w:type="first" r:id="rId64"/>
+      <w:footerReference w:type="default" r:id="rId64"/>
+      <w:headerReference w:type="first" r:id="rId65"/>
       <w:pgSz w:w="12240" w:h="15840"/>
       <w:pgMar w:top="1440" w:right="1440" w:bottom="1440" w:left="1440" w:header="0" w:footer="210" w:gutter="0"/>
       <w:cols w:space="720"/>
@@ -6405,7 +6491,7 @@
       <w:rPr>
         <w:noProof/>
       </w:rPr>
-      <w:t>3</w:t>
+      <w:t>10</w:t>
     </w:r>
     <w:r>
       <w:fldChar w:fldCharType="end"/>
@@ -11002,7 +11088,7 @@
 </file>
 
 <file path=customXml/itemProps1.xml><?xml version="1.0" encoding="utf-8"?>
-<ds:datastoreItem xmlns:ds="http://schemas.openxmlformats.org/officeDocument/2006/customXml" ds:itemID="{4B234F4C-9F47-462E-AED2-9DB294EEB62F}">
+<ds:datastoreItem xmlns:ds="http://schemas.openxmlformats.org/officeDocument/2006/customXml" ds:itemID="{B9F69769-3A5E-431F-917C-15554E7CE454}">
   <ds:schemaRefs>
     <ds:schemaRef ds:uri="http://schemas.openxmlformats.org/officeDocument/2006/bibliography"/>
   </ds:schemaRefs>

</xml_diff>